<commit_message>
First version sent to Mike, June 16, 2013.  Only missing Volunteer renewals on last page from Gerry.  Also sent him uncompressed TIFF versions of all the images.
</commit_message>
<xml_diff>
--- a/Copy/2013-Summer/HartOfTheMatter-Summer2013-Vol26-Num2/Last Article/Bill Hart Trivia 05 29 13.docx
+++ b/Copy/2013-Summer/HartOfTheMatter-Summer2013-Vol26-Num2/Last Article/Bill Hart Trivia 05 29 13.docx
@@ -180,7 +180,7 @@
         <w:rPr/>
         <w:t>6)</w:t>
         <w:tab/>
-        <w:t>In 1925, workers were also busy constructing a small rustic cabin (the little museum/bunkhouse today) at the base of the road to the castle for Walter King. Mr. King, by the way, was an accomplished saddlemaker, silversmith and cared for Hart’s horses. Some locals chuckled over building a rustic cabin “with the bark still on.” The little cabin only cost $600 to make.</w:t>
+        <w:t>In 1925, workers were also busy constructing a small rustic cabin (the little museum/ranch house today) at the base of the road to the castle for Walter King. Mr. King, by the way, was an accomplished saddlemaker, silversmith and cared for Hart’s horses. Some locals chuckled over building a rustic cabin “with the bark still on.” The little cabin only cost $600 to make.</w:t>
       </w:r>
     </w:p>
     <w:p>
@@ -282,7 +282,7 @@
     </w:pPr>
     <w:rPr>
       <w:rFonts w:ascii="Times" w:cs="Cambria" w:eastAsia="WenQuanYi Micro Hei" w:hAnsi="Times"/>
-      <w:color w:val="auto"/>
+      <w:color w:val="00000A"/>
       <w:sz w:val="24"/>
       <w:szCs w:val="24"/>
       <w:lang w:bidi="ar-SA" w:eastAsia="en-US" w:val="en-US"/>

</xml_diff>